<commit_message>
add cover-page, index and practical 11
</commit_message>
<xml_diff>
--- a/file/prog-11-text-classification.docx
+++ b/file/prog-11-text-classification.docx
@@ -3,19 +3,186 @@
 <w:document xmlns:wpc="http://schemas.microsoft.com/office/word/2010/wordprocessingCanvas" xmlns:cx="http://schemas.microsoft.com/office/drawing/2014/chartex" xmlns:cx1="http://schemas.microsoft.com/office/drawing/2015/9/8/chartex" xmlns:cx2="http://schemas.microsoft.com/office/drawing/2015/10/21/chartex" xmlns:cx3="http://schemas.microsoft.com/office/drawing/2016/5/9/chartex" xmlns:cx4="http://schemas.microsoft.com/office/drawing/2016/5/10/chartex" xmlns:cx5="http://schemas.microsoft.com/office/drawing/2016/5/11/chartex" xmlns:cx6="http://schemas.microsoft.com/office/drawing/2016/5/12/chartex" xmlns:cx7="http://schemas.microsoft.com/office/drawing/2016/5/13/chartex" xmlns:cx8="http://schemas.microsoft.com/office/drawing/2016/5/14/chartex" xmlns:mc="http://schemas.openxmlformats.org/markup-compatibility/2006" xmlns:aink="http://schemas.microsoft.com/office/drawing/2016/ink" xmlns:am3d="http://schemas.microsoft.com/office/drawing/2017/model3d" xmlns:o="urn:schemas-microsoft-com:office:office" xmlns:oel="http://schemas.microsoft.com/office/2019/extlst" xmlns:r="http://schemas.openxmlformats.org/officeDocument/2006/relationships" xmlns:m="http://schemas.openxmlformats.org/officeDocument/2006/math" xmlns:v="urn:schemas-microsoft-com:vml" xmlns:wp14="http://schemas.microsoft.com/office/word/2010/wordprocessingDrawing" xmlns:wp="http://schemas.openxmlformats.org/drawingml/2006/wordprocessingDrawing" xmlns:w10="urn:schemas-microsoft-com:office:word" xmlns:w="http://schemas.openxmlformats.org/wordprocessingml/2006/main" xmlns:w14="http://schemas.microsoft.com/office/word/2010/wordml" xmlns:w15="http://schemas.microsoft.com/office/word/2012/wordml" xmlns:w16cex="http://schemas.microsoft.com/office/word/2018/wordml/cex" xmlns:w16cid="http://schemas.microsoft.com/office/word/2016/wordml/cid" xmlns:w16="http://schemas.microsoft.com/office/word/2018/wordml" xmlns:w16sdtdh="http://schemas.microsoft.com/office/word/2020/wordml/sdtdatahash" xmlns:w16se="http://schemas.microsoft.com/office/word/2015/wordml/symex" xmlns:wpg="http://schemas.microsoft.com/office/word/2010/wordprocessingGroup" xmlns:wpi="http://schemas.microsoft.com/office/word/2010/wordprocessingInk" xmlns:wne="http://schemas.microsoft.com/office/word/2006/wordml" xmlns:wps="http://schemas.microsoft.com/office/word/2010/wordprocessingShape" mc:Ignorable="w14 w15 w16se w16cid w16 w16cex w16sdtdh wp14">
   <w:body>
     <w:p>
-      <w:r>
+      <w:pPr>
+        <w:jc w:val="center"/>
+        <w:rPr>
+          <w:rFonts w:ascii="Times New Roman" w:hAnsi="Times New Roman" w:cs="Times New Roman"/>
+          <w:b/>
+          <w:bCs/>
+          <w:sz w:val="44"/>
+          <w:szCs w:val="44"/>
+          <w:u w:val="single"/>
+        </w:rPr>
+      </w:pPr>
+      <w:r>
+        <w:rPr>
+          <w:rFonts w:ascii="Times New Roman" w:hAnsi="Times New Roman" w:cs="Times New Roman"/>
+          <w:b/>
+          <w:bCs/>
+          <w:sz w:val="44"/>
+          <w:szCs w:val="44"/>
+          <w:u w:val="single"/>
+        </w:rPr>
+        <w:t>PROGRAM-</w:t>
+      </w:r>
+      <w:r>
+        <w:rPr>
+          <w:rFonts w:ascii="Times New Roman" w:hAnsi="Times New Roman" w:cs="Times New Roman"/>
+          <w:b/>
+          <w:bCs/>
+          <w:sz w:val="44"/>
+          <w:szCs w:val="44"/>
+          <w:u w:val="single"/>
+        </w:rPr>
+        <w:t>11</w:t>
+      </w:r>
+    </w:p>
+    <w:p>
+      <w:pPr>
+        <w:jc w:val="center"/>
+        <w:rPr>
+          <w:rFonts w:ascii="Times New Roman" w:hAnsi="Times New Roman" w:cs="Times New Roman"/>
+          <w:b/>
+          <w:bCs/>
+          <w:sz w:val="2"/>
+          <w:szCs w:val="2"/>
+          <w:u w:val="single"/>
+        </w:rPr>
+      </w:pPr>
+    </w:p>
+    <w:p>
+      <w:pPr>
+        <w:rPr>
+          <w:rFonts w:ascii="Times New Roman" w:hAnsi="Times New Roman" w:cs="Times New Roman"/>
+          <w:sz w:val="24"/>
+          <w:szCs w:val="24"/>
+        </w:rPr>
+      </w:pPr>
+      <w:r>
+        <w:rPr>
+          <w:rFonts w:ascii="Times New Roman" w:hAnsi="Times New Roman" w:cs="Times New Roman"/>
+          <w:b/>
+          <w:bCs/>
+          <w:sz w:val="24"/>
+          <w:szCs w:val="24"/>
+        </w:rPr>
+        <w:t>Aim:</w:t>
+      </w:r>
+      <w:r>
+        <w:rPr>
+          <w:rFonts w:ascii="Times New Roman" w:hAnsi="Times New Roman" w:cs="Times New Roman"/>
+          <w:sz w:val="24"/>
+          <w:szCs w:val="24"/>
+        </w:rPr>
+        <w:t xml:space="preserve"> </w:t>
+      </w:r>
+      <w:r>
+        <w:rPr>
+          <w:rFonts w:ascii="Times New Roman" w:hAnsi="Times New Roman" w:cs="Times New Roman"/>
+          <w:sz w:val="24"/>
+          <w:szCs w:val="24"/>
+        </w:rPr>
+        <w:t xml:space="preserve">  Write a program in python </w:t>
+      </w:r>
+      <w:r>
+        <w:rPr>
+          <w:rFonts w:ascii="Times New Roman" w:hAnsi="Times New Roman" w:cs="Times New Roman"/>
+          <w:sz w:val="24"/>
+          <w:szCs w:val="24"/>
+        </w:rPr>
+        <w:t>for text classification for the given sentence using NLTK</w:t>
+      </w:r>
+    </w:p>
+    <w:p>
+      <w:pPr>
+        <w:ind w:left="720" w:hanging="720"/>
+        <w:rPr>
+          <w:rFonts w:ascii="Times New Roman" w:hAnsi="Times New Roman" w:cs="Times New Roman"/>
+          <w:sz w:val="24"/>
+          <w:szCs w:val="24"/>
+        </w:rPr>
+      </w:pPr>
+      <w:r>
+        <w:rPr>
+          <w:rFonts w:ascii="Times New Roman" w:hAnsi="Times New Roman" w:cs="Times New Roman"/>
+          <w:b/>
+          <w:bCs/>
+          <w:sz w:val="24"/>
+          <w:szCs w:val="24"/>
+        </w:rPr>
         <w:t>Logic:</w:t>
       </w:r>
-    </w:p>
-    <w:p>
-      <w:r>
-        <w:t>Text classification also known as text categorization is the process of sorting text into categories. For example classification of customer feedback by topic, urgency, sentiment etc. NLTK is python library which can be used to perform text classification.</w:t>
-      </w:r>
-    </w:p>
-    <w:p/>
-    <w:p>
-      <w:r>
-        <w:t>Algoritm:</w:t>
+      <w:r>
+        <w:rPr>
+          <w:rFonts w:ascii="Times New Roman" w:hAnsi="Times New Roman" w:cs="Times New Roman"/>
+          <w:sz w:val="24"/>
+          <w:szCs w:val="24"/>
+        </w:rPr>
+        <w:t xml:space="preserve"> </w:t>
+      </w:r>
+      <w:r>
+        <w:rPr>
+          <w:rFonts w:ascii="Times New Roman" w:hAnsi="Times New Roman" w:cs="Times New Roman"/>
+          <w:sz w:val="24"/>
+          <w:szCs w:val="24"/>
+        </w:rPr>
+        <w:t xml:space="preserve">Text classification also known as text categorization is the process of sorting text into categories. For </w:t>
+      </w:r>
+      <w:r>
+        <w:rPr>
+          <w:rFonts w:ascii="Times New Roman" w:hAnsi="Times New Roman" w:cs="Times New Roman"/>
+          <w:sz w:val="24"/>
+          <w:szCs w:val="24"/>
+        </w:rPr>
+        <w:t>example,</w:t>
+      </w:r>
+      <w:r>
+        <w:rPr>
+          <w:rFonts w:ascii="Times New Roman" w:hAnsi="Times New Roman" w:cs="Times New Roman"/>
+          <w:sz w:val="24"/>
+          <w:szCs w:val="24"/>
+        </w:rPr>
+        <w:t xml:space="preserve"> classification of customer feedback by topic, urgency, sentiment etc. NLTK is python library which can be used to perform text classification.</w:t>
+      </w:r>
+    </w:p>
+    <w:p>
+      <w:pPr>
+        <w:rPr>
+          <w:rFonts w:ascii="Times New Roman" w:hAnsi="Times New Roman" w:cs="Times New Roman"/>
+          <w:sz w:val="24"/>
+          <w:szCs w:val="24"/>
+        </w:rPr>
+      </w:pPr>
+    </w:p>
+    <w:p>
+      <w:pPr>
+        <w:rPr>
+          <w:rFonts w:ascii="Times New Roman" w:hAnsi="Times New Roman" w:cs="Times New Roman"/>
+          <w:b/>
+          <w:bCs/>
+          <w:sz w:val="24"/>
+          <w:szCs w:val="24"/>
+        </w:rPr>
+      </w:pPr>
+      <w:r>
+        <w:rPr>
+          <w:rFonts w:ascii="Times New Roman" w:hAnsi="Times New Roman" w:cs="Times New Roman"/>
+          <w:b/>
+          <w:bCs/>
+          <w:sz w:val="24"/>
+          <w:szCs w:val="24"/>
+        </w:rPr>
+        <w:t>Algorithm</w:t>
+      </w:r>
+      <w:r>
+        <w:rPr>
+          <w:rFonts w:ascii="Times New Roman" w:hAnsi="Times New Roman" w:cs="Times New Roman"/>
+          <w:b/>
+          <w:bCs/>
+          <w:sz w:val="24"/>
+          <w:szCs w:val="24"/>
+        </w:rPr>
+        <w:t>:</w:t>
       </w:r>
     </w:p>
     <w:p>
@@ -25,8 +192,19 @@
           <w:ilvl w:val="0"/>
           <w:numId w:val="1"/>
         </w:numPr>
-      </w:pPr>
-      <w:r>
+        <w:ind w:left="1170"/>
+        <w:rPr>
+          <w:rFonts w:ascii="Times New Roman" w:hAnsi="Times New Roman" w:cs="Times New Roman"/>
+          <w:sz w:val="24"/>
+          <w:szCs w:val="24"/>
+        </w:rPr>
+      </w:pPr>
+      <w:r>
+        <w:rPr>
+          <w:rFonts w:ascii="Times New Roman" w:hAnsi="Times New Roman" w:cs="Times New Roman"/>
+          <w:sz w:val="24"/>
+          <w:szCs w:val="24"/>
+        </w:rPr>
         <w:t>Import NLTK</w:t>
       </w:r>
     </w:p>
@@ -37,8 +215,19 @@
           <w:ilvl w:val="0"/>
           <w:numId w:val="1"/>
         </w:numPr>
-      </w:pPr>
-      <w:r>
+        <w:ind w:left="1170"/>
+        <w:rPr>
+          <w:rFonts w:ascii="Times New Roman" w:hAnsi="Times New Roman" w:cs="Times New Roman"/>
+          <w:sz w:val="24"/>
+          <w:szCs w:val="24"/>
+        </w:rPr>
+      </w:pPr>
+      <w:r>
+        <w:rPr>
+          <w:rFonts w:ascii="Times New Roman" w:hAnsi="Times New Roman" w:cs="Times New Roman"/>
+          <w:sz w:val="24"/>
+          <w:szCs w:val="24"/>
+        </w:rPr>
         <w:t>Import random library</w:t>
       </w:r>
     </w:p>
@@ -49,14 +238,1574 @@
           <w:ilvl w:val="0"/>
           <w:numId w:val="1"/>
         </w:numPr>
-      </w:pPr>
-      <w:r>
+        <w:ind w:left="1170"/>
+        <w:rPr>
+          <w:rFonts w:ascii="Times New Roman" w:hAnsi="Times New Roman" w:cs="Times New Roman"/>
+          <w:sz w:val="24"/>
+          <w:szCs w:val="24"/>
+        </w:rPr>
+      </w:pPr>
+      <w:r>
+        <w:rPr>
+          <w:rFonts w:ascii="Times New Roman" w:hAnsi="Times New Roman" w:cs="Times New Roman"/>
+          <w:sz w:val="24"/>
+          <w:szCs w:val="24"/>
+        </w:rPr>
         <w:t>Store all sentences</w:t>
+      </w:r>
+    </w:p>
+    <w:p>
+      <w:pPr>
+        <w:pStyle w:val="ListParagraph"/>
+        <w:numPr>
+          <w:ilvl w:val="0"/>
+          <w:numId w:val="1"/>
+        </w:numPr>
+        <w:ind w:left="1170"/>
+        <w:rPr>
+          <w:rFonts w:ascii="Times New Roman" w:hAnsi="Times New Roman" w:cs="Times New Roman"/>
+          <w:sz w:val="24"/>
+          <w:szCs w:val="24"/>
+        </w:rPr>
+      </w:pPr>
+      <w:r>
+        <w:rPr>
+          <w:rFonts w:ascii="Times New Roman" w:hAnsi="Times New Roman" w:cs="Times New Roman"/>
+          <w:sz w:val="24"/>
+          <w:szCs w:val="24"/>
+        </w:rPr>
+        <w:t>Store movie reviews in variable</w:t>
+      </w:r>
+    </w:p>
+    <w:p>
+      <w:pPr>
+        <w:pStyle w:val="ListParagraph"/>
+        <w:numPr>
+          <w:ilvl w:val="0"/>
+          <w:numId w:val="1"/>
+        </w:numPr>
+        <w:ind w:left="1170"/>
+        <w:rPr>
+          <w:rFonts w:ascii="Times New Roman" w:hAnsi="Times New Roman" w:cs="Times New Roman"/>
+          <w:sz w:val="24"/>
+          <w:szCs w:val="24"/>
+        </w:rPr>
+      </w:pPr>
+      <w:r>
+        <w:rPr>
+          <w:rFonts w:ascii="Times New Roman" w:hAnsi="Times New Roman" w:cs="Times New Roman"/>
+          <w:sz w:val="24"/>
+          <w:szCs w:val="24"/>
+        </w:rPr>
+        <w:t xml:space="preserve">Use </w:t>
+      </w:r>
+      <w:proofErr w:type="spellStart"/>
+      <w:proofErr w:type="gramStart"/>
+      <w:r>
+        <w:rPr>
+          <w:rFonts w:ascii="Times New Roman" w:hAnsi="Times New Roman" w:cs="Times New Roman"/>
+          <w:sz w:val="24"/>
+          <w:szCs w:val="24"/>
+        </w:rPr>
+        <w:t>nltk.FreqDist</w:t>
+      </w:r>
+      <w:proofErr w:type="spellEnd"/>
+      <w:proofErr w:type="gramEnd"/>
+      <w:r>
+        <w:rPr>
+          <w:rFonts w:ascii="Times New Roman" w:hAnsi="Times New Roman" w:cs="Times New Roman"/>
+          <w:sz w:val="24"/>
+          <w:szCs w:val="24"/>
+        </w:rPr>
+        <w:t xml:space="preserve"> and </w:t>
+      </w:r>
+      <w:proofErr w:type="spellStart"/>
+      <w:r>
+        <w:rPr>
+          <w:rFonts w:ascii="Times New Roman" w:hAnsi="Times New Roman" w:cs="Times New Roman"/>
+          <w:sz w:val="24"/>
+          <w:szCs w:val="24"/>
+        </w:rPr>
+        <w:t>most_common</w:t>
+      </w:r>
+      <w:proofErr w:type="spellEnd"/>
+      <w:r>
+        <w:rPr>
+          <w:rFonts w:ascii="Times New Roman" w:hAnsi="Times New Roman" w:cs="Times New Roman"/>
+          <w:sz w:val="24"/>
+          <w:szCs w:val="24"/>
+        </w:rPr>
+        <w:t xml:space="preserve"> to print result</w:t>
+      </w:r>
+    </w:p>
+    <w:p>
+      <w:pPr>
+        <w:rPr>
+          <w:rFonts w:ascii="Times New Roman" w:hAnsi="Times New Roman" w:cs="Times New Roman"/>
+          <w:b/>
+          <w:bCs/>
+          <w:sz w:val="24"/>
+          <w:szCs w:val="24"/>
+        </w:rPr>
+      </w:pPr>
+      <w:r>
+        <w:rPr>
+          <w:rFonts w:ascii="Times New Roman" w:hAnsi="Times New Roman" w:cs="Times New Roman"/>
+          <w:b/>
+          <w:bCs/>
+          <w:sz w:val="24"/>
+          <w:szCs w:val="24"/>
+        </w:rPr>
+        <w:t>Implementation:</w:t>
+      </w:r>
+    </w:p>
+    <w:p>
+      <w:pPr>
+        <w:shd w:val="clear" w:color="auto" w:fill="303841"/>
+        <w:spacing w:after="0" w:line="285" w:lineRule="atLeast"/>
+        <w:ind w:left="810"/>
+        <w:rPr>
+          <w:rFonts w:ascii="Consolas" w:eastAsia="Times New Roman" w:hAnsi="Consolas" w:cs="Times New Roman"/>
+          <w:color w:val="D8DEE9"/>
+          <w:sz w:val="21"/>
+          <w:szCs w:val="21"/>
+        </w:rPr>
+      </w:pPr>
+      <w:r>
+        <w:rPr>
+          <w:rFonts w:ascii="Consolas" w:eastAsia="Times New Roman" w:hAnsi="Consolas" w:cs="Times New Roman"/>
+          <w:color w:val="C695C6"/>
+          <w:sz w:val="21"/>
+          <w:szCs w:val="21"/>
+        </w:rPr>
+        <w:t>import</w:t>
+      </w:r>
+      <w:r>
+        <w:rPr>
+          <w:rFonts w:ascii="Consolas" w:eastAsia="Times New Roman" w:hAnsi="Consolas" w:cs="Times New Roman"/>
+          <w:color w:val="D8DEE9"/>
+          <w:sz w:val="21"/>
+          <w:szCs w:val="21"/>
+        </w:rPr>
+        <w:t xml:space="preserve"> </w:t>
+      </w:r>
+      <w:proofErr w:type="spellStart"/>
+      <w:r>
+        <w:rPr>
+          <w:rFonts w:ascii="Consolas" w:eastAsia="Times New Roman" w:hAnsi="Consolas" w:cs="Times New Roman"/>
+          <w:color w:val="D8DEE9"/>
+          <w:sz w:val="21"/>
+          <w:szCs w:val="21"/>
+        </w:rPr>
+        <w:t>nltk</w:t>
+      </w:r>
+      <w:proofErr w:type="spellEnd"/>
+    </w:p>
+    <w:p>
+      <w:pPr>
+        <w:shd w:val="clear" w:color="auto" w:fill="303841"/>
+        <w:spacing w:after="0" w:line="285" w:lineRule="atLeast"/>
+        <w:ind w:left="810"/>
+        <w:rPr>
+          <w:rFonts w:ascii="Consolas" w:eastAsia="Times New Roman" w:hAnsi="Consolas" w:cs="Times New Roman"/>
+          <w:color w:val="D8DEE9"/>
+          <w:sz w:val="21"/>
+          <w:szCs w:val="21"/>
+        </w:rPr>
+      </w:pPr>
+      <w:r>
+        <w:rPr>
+          <w:rFonts w:ascii="Consolas" w:eastAsia="Times New Roman" w:hAnsi="Consolas" w:cs="Times New Roman"/>
+          <w:color w:val="C695C6"/>
+          <w:sz w:val="21"/>
+          <w:szCs w:val="21"/>
+        </w:rPr>
+        <w:t>import</w:t>
+      </w:r>
+      <w:r>
+        <w:rPr>
+          <w:rFonts w:ascii="Consolas" w:eastAsia="Times New Roman" w:hAnsi="Consolas" w:cs="Times New Roman"/>
+          <w:color w:val="D8DEE9"/>
+          <w:sz w:val="21"/>
+          <w:szCs w:val="21"/>
+        </w:rPr>
+        <w:t xml:space="preserve"> random</w:t>
+      </w:r>
+    </w:p>
+    <w:p>
+      <w:pPr>
+        <w:shd w:val="clear" w:color="auto" w:fill="303841"/>
+        <w:spacing w:after="0" w:line="285" w:lineRule="atLeast"/>
+        <w:ind w:left="810"/>
+        <w:rPr>
+          <w:rFonts w:ascii="Consolas" w:eastAsia="Times New Roman" w:hAnsi="Consolas" w:cs="Times New Roman"/>
+          <w:color w:val="D8DEE9"/>
+          <w:sz w:val="21"/>
+          <w:szCs w:val="21"/>
+        </w:rPr>
+      </w:pPr>
+      <w:r>
+        <w:rPr>
+          <w:rFonts w:ascii="Consolas" w:eastAsia="Times New Roman" w:hAnsi="Consolas" w:cs="Times New Roman"/>
+          <w:color w:val="C695C6"/>
+          <w:sz w:val="21"/>
+          <w:szCs w:val="21"/>
+        </w:rPr>
+        <w:t>from</w:t>
+      </w:r>
+      <w:r>
+        <w:rPr>
+          <w:rFonts w:ascii="Consolas" w:eastAsia="Times New Roman" w:hAnsi="Consolas" w:cs="Times New Roman"/>
+          <w:color w:val="D8DEE9"/>
+          <w:sz w:val="21"/>
+          <w:szCs w:val="21"/>
+        </w:rPr>
+        <w:t xml:space="preserve"> </w:t>
+      </w:r>
+      <w:proofErr w:type="spellStart"/>
+      <w:proofErr w:type="gramStart"/>
+      <w:r>
+        <w:rPr>
+          <w:rFonts w:ascii="Consolas" w:eastAsia="Times New Roman" w:hAnsi="Consolas" w:cs="Times New Roman"/>
+          <w:color w:val="D8DEE9"/>
+          <w:sz w:val="21"/>
+          <w:szCs w:val="21"/>
+        </w:rPr>
+        <w:t>nltk</w:t>
+      </w:r>
+      <w:r>
+        <w:rPr>
+          <w:rFonts w:ascii="Consolas" w:eastAsia="Times New Roman" w:hAnsi="Consolas" w:cs="Times New Roman"/>
+          <w:color w:val="A6ACB9"/>
+          <w:sz w:val="21"/>
+          <w:szCs w:val="21"/>
+        </w:rPr>
+        <w:t>.</w:t>
+      </w:r>
+      <w:r>
+        <w:rPr>
+          <w:rFonts w:ascii="Consolas" w:eastAsia="Times New Roman" w:hAnsi="Consolas" w:cs="Times New Roman"/>
+          <w:color w:val="D8DEE9"/>
+          <w:sz w:val="21"/>
+          <w:szCs w:val="21"/>
+        </w:rPr>
+        <w:t>corpus</w:t>
+      </w:r>
+      <w:proofErr w:type="spellEnd"/>
+      <w:proofErr w:type="gramEnd"/>
+      <w:r>
+        <w:rPr>
+          <w:rFonts w:ascii="Consolas" w:eastAsia="Times New Roman" w:hAnsi="Consolas" w:cs="Times New Roman"/>
+          <w:color w:val="D8DEE9"/>
+          <w:sz w:val="21"/>
+          <w:szCs w:val="21"/>
+        </w:rPr>
+        <w:t xml:space="preserve"> </w:t>
+      </w:r>
+      <w:r>
+        <w:rPr>
+          <w:rFonts w:ascii="Consolas" w:eastAsia="Times New Roman" w:hAnsi="Consolas" w:cs="Times New Roman"/>
+          <w:color w:val="C695C6"/>
+          <w:sz w:val="21"/>
+          <w:szCs w:val="21"/>
+        </w:rPr>
+        <w:t>import</w:t>
+      </w:r>
+      <w:r>
+        <w:rPr>
+          <w:rFonts w:ascii="Consolas" w:eastAsia="Times New Roman" w:hAnsi="Consolas" w:cs="Times New Roman"/>
+          <w:color w:val="D8DEE9"/>
+          <w:sz w:val="21"/>
+          <w:szCs w:val="21"/>
+        </w:rPr>
+        <w:t xml:space="preserve"> </w:t>
+      </w:r>
+      <w:proofErr w:type="spellStart"/>
+      <w:r>
+        <w:rPr>
+          <w:rFonts w:ascii="Consolas" w:eastAsia="Times New Roman" w:hAnsi="Consolas" w:cs="Times New Roman"/>
+          <w:color w:val="D8DEE9"/>
+          <w:sz w:val="21"/>
+          <w:szCs w:val="21"/>
+        </w:rPr>
+        <w:t>movie_reviews</w:t>
+      </w:r>
+      <w:proofErr w:type="spellEnd"/>
+    </w:p>
+    <w:p>
+      <w:pPr>
+        <w:shd w:val="clear" w:color="auto" w:fill="303841"/>
+        <w:spacing w:after="0" w:line="285" w:lineRule="atLeast"/>
+        <w:ind w:left="810"/>
+        <w:rPr>
+          <w:rFonts w:ascii="Consolas" w:eastAsia="Times New Roman" w:hAnsi="Consolas" w:cs="Times New Roman"/>
+          <w:color w:val="D8DEE9"/>
+          <w:sz w:val="21"/>
+          <w:szCs w:val="21"/>
+        </w:rPr>
+      </w:pPr>
+    </w:p>
+    <w:p>
+      <w:pPr>
+        <w:shd w:val="clear" w:color="auto" w:fill="303841"/>
+        <w:spacing w:after="0" w:line="285" w:lineRule="atLeast"/>
+        <w:ind w:left="810"/>
+        <w:rPr>
+          <w:rFonts w:ascii="Consolas" w:eastAsia="Times New Roman" w:hAnsi="Consolas" w:cs="Times New Roman"/>
+          <w:color w:val="D8DEE9"/>
+          <w:sz w:val="21"/>
+          <w:szCs w:val="21"/>
+        </w:rPr>
+      </w:pPr>
+      <w:r>
+        <w:rPr>
+          <w:rFonts w:ascii="Consolas" w:eastAsia="Times New Roman" w:hAnsi="Consolas" w:cs="Times New Roman"/>
+          <w:color w:val="D8DEE9"/>
+          <w:sz w:val="21"/>
+          <w:szCs w:val="21"/>
+        </w:rPr>
+        <w:t xml:space="preserve">documents </w:t>
+      </w:r>
+      <w:r>
+        <w:rPr>
+          <w:rFonts w:ascii="Consolas" w:eastAsia="Times New Roman" w:hAnsi="Consolas" w:cs="Times New Roman"/>
+          <w:color w:val="F97B58"/>
+          <w:sz w:val="21"/>
+          <w:szCs w:val="21"/>
+        </w:rPr>
+        <w:t>=</w:t>
+      </w:r>
+      <w:r>
+        <w:rPr>
+          <w:rFonts w:ascii="Consolas" w:eastAsia="Times New Roman" w:hAnsi="Consolas" w:cs="Times New Roman"/>
+          <w:color w:val="D8DEE9"/>
+          <w:sz w:val="21"/>
+          <w:szCs w:val="21"/>
+        </w:rPr>
+        <w:t xml:space="preserve"> </w:t>
+      </w:r>
+      <w:r>
+        <w:rPr>
+          <w:rFonts w:ascii="Consolas" w:eastAsia="Times New Roman" w:hAnsi="Consolas" w:cs="Times New Roman"/>
+          <w:color w:val="5FB4B4"/>
+          <w:sz w:val="21"/>
+          <w:szCs w:val="21"/>
+        </w:rPr>
+        <w:t>[</w:t>
+      </w:r>
+      <w:r>
+        <w:rPr>
+          <w:rFonts w:ascii="Consolas" w:eastAsia="Times New Roman" w:hAnsi="Consolas" w:cs="Times New Roman"/>
+          <w:color w:val="D8DEE9"/>
+          <w:sz w:val="21"/>
+          <w:szCs w:val="21"/>
+        </w:rPr>
+        <w:t>(</w:t>
+      </w:r>
+      <w:r>
+        <w:rPr>
+          <w:rFonts w:ascii="Consolas" w:eastAsia="Times New Roman" w:hAnsi="Consolas" w:cs="Times New Roman"/>
+          <w:color w:val="6699CC"/>
+          <w:sz w:val="21"/>
+          <w:szCs w:val="21"/>
+        </w:rPr>
+        <w:t>list</w:t>
+      </w:r>
+      <w:r>
+        <w:rPr>
+          <w:rFonts w:ascii="Consolas" w:eastAsia="Times New Roman" w:hAnsi="Consolas" w:cs="Times New Roman"/>
+          <w:color w:val="5FB4B4"/>
+          <w:sz w:val="21"/>
+          <w:szCs w:val="21"/>
+        </w:rPr>
+        <w:t>(</w:t>
+      </w:r>
+      <w:proofErr w:type="spellStart"/>
+      <w:r>
+        <w:rPr>
+          <w:rFonts w:ascii="Consolas" w:eastAsia="Times New Roman" w:hAnsi="Consolas" w:cs="Times New Roman"/>
+          <w:color w:val="D8DEE9"/>
+          <w:sz w:val="21"/>
+          <w:szCs w:val="21"/>
+        </w:rPr>
+        <w:t>movie_</w:t>
+      </w:r>
+      <w:proofErr w:type="gramStart"/>
+      <w:r>
+        <w:rPr>
+          <w:rFonts w:ascii="Consolas" w:eastAsia="Times New Roman" w:hAnsi="Consolas" w:cs="Times New Roman"/>
+          <w:color w:val="D8DEE9"/>
+          <w:sz w:val="21"/>
+          <w:szCs w:val="21"/>
+        </w:rPr>
+        <w:t>reviews</w:t>
+      </w:r>
+      <w:r>
+        <w:rPr>
+          <w:rFonts w:ascii="Consolas" w:eastAsia="Times New Roman" w:hAnsi="Consolas" w:cs="Times New Roman"/>
+          <w:color w:val="A6ACB9"/>
+          <w:sz w:val="21"/>
+          <w:szCs w:val="21"/>
+        </w:rPr>
+        <w:t>.</w:t>
+      </w:r>
+      <w:r>
+        <w:rPr>
+          <w:rFonts w:ascii="Consolas" w:eastAsia="Times New Roman" w:hAnsi="Consolas" w:cs="Times New Roman"/>
+          <w:color w:val="D8DEE9"/>
+          <w:sz w:val="21"/>
+          <w:szCs w:val="21"/>
+        </w:rPr>
+        <w:t>words</w:t>
+      </w:r>
+      <w:proofErr w:type="spellEnd"/>
+      <w:proofErr w:type="gramEnd"/>
+      <w:r>
+        <w:rPr>
+          <w:rFonts w:ascii="Consolas" w:eastAsia="Times New Roman" w:hAnsi="Consolas" w:cs="Times New Roman"/>
+          <w:color w:val="5FB4B4"/>
+          <w:sz w:val="21"/>
+          <w:szCs w:val="21"/>
+        </w:rPr>
+        <w:t>(</w:t>
+      </w:r>
+      <w:proofErr w:type="spellStart"/>
+      <w:r>
+        <w:rPr>
+          <w:rFonts w:ascii="Consolas" w:eastAsia="Times New Roman" w:hAnsi="Consolas" w:cs="Times New Roman"/>
+          <w:color w:val="D8DEE9"/>
+          <w:sz w:val="21"/>
+          <w:szCs w:val="21"/>
+        </w:rPr>
+        <w:t>fileid</w:t>
+      </w:r>
+      <w:proofErr w:type="spellEnd"/>
+      <w:r>
+        <w:rPr>
+          <w:rFonts w:ascii="Consolas" w:eastAsia="Times New Roman" w:hAnsi="Consolas" w:cs="Times New Roman"/>
+          <w:color w:val="5FB4B4"/>
+          <w:sz w:val="21"/>
+          <w:szCs w:val="21"/>
+        </w:rPr>
+        <w:t>))</w:t>
+      </w:r>
+      <w:r>
+        <w:rPr>
+          <w:rFonts w:ascii="Consolas" w:eastAsia="Times New Roman" w:hAnsi="Consolas" w:cs="Times New Roman"/>
+          <w:color w:val="A6ACB9"/>
+          <w:sz w:val="21"/>
+          <w:szCs w:val="21"/>
+        </w:rPr>
+        <w:t>,</w:t>
+      </w:r>
+      <w:r>
+        <w:rPr>
+          <w:rFonts w:ascii="Consolas" w:eastAsia="Times New Roman" w:hAnsi="Consolas" w:cs="Times New Roman"/>
+          <w:color w:val="D8DEE9"/>
+          <w:sz w:val="21"/>
+          <w:szCs w:val="21"/>
+        </w:rPr>
+        <w:t xml:space="preserve"> category)</w:t>
+      </w:r>
+    </w:p>
+    <w:p>
+      <w:pPr>
+        <w:shd w:val="clear" w:color="auto" w:fill="303841"/>
+        <w:spacing w:after="0" w:line="285" w:lineRule="atLeast"/>
+        <w:ind w:left="810"/>
+        <w:rPr>
+          <w:rFonts w:ascii="Consolas" w:eastAsia="Times New Roman" w:hAnsi="Consolas" w:cs="Times New Roman"/>
+          <w:color w:val="D8DEE9"/>
+          <w:sz w:val="21"/>
+          <w:szCs w:val="21"/>
+        </w:rPr>
+      </w:pPr>
+      <w:r>
+        <w:rPr>
+          <w:rFonts w:ascii="Consolas" w:eastAsia="Times New Roman" w:hAnsi="Consolas" w:cs="Times New Roman"/>
+          <w:color w:val="D8DEE9"/>
+          <w:sz w:val="21"/>
+          <w:szCs w:val="21"/>
+        </w:rPr>
+        <w:t>             </w:t>
+      </w:r>
+      <w:r>
+        <w:rPr>
+          <w:rFonts w:ascii="Consolas" w:eastAsia="Times New Roman" w:hAnsi="Consolas" w:cs="Times New Roman"/>
+          <w:color w:val="C695C6"/>
+          <w:sz w:val="21"/>
+          <w:szCs w:val="21"/>
+        </w:rPr>
+        <w:t>for</w:t>
+      </w:r>
+      <w:r>
+        <w:rPr>
+          <w:rFonts w:ascii="Consolas" w:eastAsia="Times New Roman" w:hAnsi="Consolas" w:cs="Times New Roman"/>
+          <w:color w:val="D8DEE9"/>
+          <w:sz w:val="21"/>
+          <w:szCs w:val="21"/>
+        </w:rPr>
+        <w:t xml:space="preserve"> category </w:t>
+      </w:r>
+      <w:r>
+        <w:rPr>
+          <w:rFonts w:ascii="Consolas" w:eastAsia="Times New Roman" w:hAnsi="Consolas" w:cs="Times New Roman"/>
+          <w:color w:val="C695C6"/>
+          <w:sz w:val="21"/>
+          <w:szCs w:val="21"/>
+        </w:rPr>
+        <w:t>in</w:t>
+      </w:r>
+      <w:r>
+        <w:rPr>
+          <w:rFonts w:ascii="Consolas" w:eastAsia="Times New Roman" w:hAnsi="Consolas" w:cs="Times New Roman"/>
+          <w:color w:val="D8DEE9"/>
+          <w:sz w:val="21"/>
+          <w:szCs w:val="21"/>
+        </w:rPr>
+        <w:t xml:space="preserve"> </w:t>
+      </w:r>
+      <w:proofErr w:type="spellStart"/>
+      <w:r>
+        <w:rPr>
+          <w:rFonts w:ascii="Consolas" w:eastAsia="Times New Roman" w:hAnsi="Consolas" w:cs="Times New Roman"/>
+          <w:color w:val="D8DEE9"/>
+          <w:sz w:val="21"/>
+          <w:szCs w:val="21"/>
+        </w:rPr>
+        <w:t>movie_</w:t>
+      </w:r>
+      <w:proofErr w:type="gramStart"/>
+      <w:r>
+        <w:rPr>
+          <w:rFonts w:ascii="Consolas" w:eastAsia="Times New Roman" w:hAnsi="Consolas" w:cs="Times New Roman"/>
+          <w:color w:val="D8DEE9"/>
+          <w:sz w:val="21"/>
+          <w:szCs w:val="21"/>
+        </w:rPr>
+        <w:t>reviews</w:t>
+      </w:r>
+      <w:r>
+        <w:rPr>
+          <w:rFonts w:ascii="Consolas" w:eastAsia="Times New Roman" w:hAnsi="Consolas" w:cs="Times New Roman"/>
+          <w:color w:val="A6ACB9"/>
+          <w:sz w:val="21"/>
+          <w:szCs w:val="21"/>
+        </w:rPr>
+        <w:t>.</w:t>
+      </w:r>
+      <w:r>
+        <w:rPr>
+          <w:rFonts w:ascii="Consolas" w:eastAsia="Times New Roman" w:hAnsi="Consolas" w:cs="Times New Roman"/>
+          <w:color w:val="D8DEE9"/>
+          <w:sz w:val="21"/>
+          <w:szCs w:val="21"/>
+        </w:rPr>
+        <w:t>categories</w:t>
+      </w:r>
+      <w:proofErr w:type="spellEnd"/>
+      <w:proofErr w:type="gramEnd"/>
+      <w:r>
+        <w:rPr>
+          <w:rFonts w:ascii="Consolas" w:eastAsia="Times New Roman" w:hAnsi="Consolas" w:cs="Times New Roman"/>
+          <w:color w:val="5FB4B4"/>
+          <w:sz w:val="21"/>
+          <w:szCs w:val="21"/>
+        </w:rPr>
+        <w:t>()</w:t>
+      </w:r>
+    </w:p>
+    <w:p>
+      <w:pPr>
+        <w:shd w:val="clear" w:color="auto" w:fill="303841"/>
+        <w:spacing w:after="0" w:line="285" w:lineRule="atLeast"/>
+        <w:ind w:left="810"/>
+        <w:rPr>
+          <w:rFonts w:ascii="Consolas" w:eastAsia="Times New Roman" w:hAnsi="Consolas" w:cs="Times New Roman"/>
+          <w:color w:val="D8DEE9"/>
+          <w:sz w:val="21"/>
+          <w:szCs w:val="21"/>
+        </w:rPr>
+      </w:pPr>
+      <w:r>
+        <w:rPr>
+          <w:rFonts w:ascii="Consolas" w:eastAsia="Times New Roman" w:hAnsi="Consolas" w:cs="Times New Roman"/>
+          <w:color w:val="D8DEE9"/>
+          <w:sz w:val="21"/>
+          <w:szCs w:val="21"/>
+        </w:rPr>
+        <w:t>             </w:t>
+      </w:r>
+      <w:r>
+        <w:rPr>
+          <w:rFonts w:ascii="Consolas" w:eastAsia="Times New Roman" w:hAnsi="Consolas" w:cs="Times New Roman"/>
+          <w:color w:val="C695C6"/>
+          <w:sz w:val="21"/>
+          <w:szCs w:val="21"/>
+        </w:rPr>
+        <w:t>for</w:t>
+      </w:r>
+      <w:r>
+        <w:rPr>
+          <w:rFonts w:ascii="Consolas" w:eastAsia="Times New Roman" w:hAnsi="Consolas" w:cs="Times New Roman"/>
+          <w:color w:val="D8DEE9"/>
+          <w:sz w:val="21"/>
+          <w:szCs w:val="21"/>
+        </w:rPr>
+        <w:t xml:space="preserve"> </w:t>
+      </w:r>
+      <w:proofErr w:type="spellStart"/>
+      <w:r>
+        <w:rPr>
+          <w:rFonts w:ascii="Consolas" w:eastAsia="Times New Roman" w:hAnsi="Consolas" w:cs="Times New Roman"/>
+          <w:color w:val="D8DEE9"/>
+          <w:sz w:val="21"/>
+          <w:szCs w:val="21"/>
+        </w:rPr>
+        <w:t>fileid</w:t>
+      </w:r>
+      <w:proofErr w:type="spellEnd"/>
+      <w:r>
+        <w:rPr>
+          <w:rFonts w:ascii="Consolas" w:eastAsia="Times New Roman" w:hAnsi="Consolas" w:cs="Times New Roman"/>
+          <w:color w:val="D8DEE9"/>
+          <w:sz w:val="21"/>
+          <w:szCs w:val="21"/>
+        </w:rPr>
+        <w:t xml:space="preserve"> </w:t>
+      </w:r>
+      <w:r>
+        <w:rPr>
+          <w:rFonts w:ascii="Consolas" w:eastAsia="Times New Roman" w:hAnsi="Consolas" w:cs="Times New Roman"/>
+          <w:color w:val="C695C6"/>
+          <w:sz w:val="21"/>
+          <w:szCs w:val="21"/>
+        </w:rPr>
+        <w:t>in</w:t>
+      </w:r>
+      <w:r>
+        <w:rPr>
+          <w:rFonts w:ascii="Consolas" w:eastAsia="Times New Roman" w:hAnsi="Consolas" w:cs="Times New Roman"/>
+          <w:color w:val="D8DEE9"/>
+          <w:sz w:val="21"/>
+          <w:szCs w:val="21"/>
+        </w:rPr>
+        <w:t xml:space="preserve"> </w:t>
+      </w:r>
+      <w:proofErr w:type="spellStart"/>
+      <w:r>
+        <w:rPr>
+          <w:rFonts w:ascii="Consolas" w:eastAsia="Times New Roman" w:hAnsi="Consolas" w:cs="Times New Roman"/>
+          <w:color w:val="D8DEE9"/>
+          <w:sz w:val="21"/>
+          <w:szCs w:val="21"/>
+        </w:rPr>
+        <w:t>movie_</w:t>
+      </w:r>
+      <w:proofErr w:type="gramStart"/>
+      <w:r>
+        <w:rPr>
+          <w:rFonts w:ascii="Consolas" w:eastAsia="Times New Roman" w:hAnsi="Consolas" w:cs="Times New Roman"/>
+          <w:color w:val="D8DEE9"/>
+          <w:sz w:val="21"/>
+          <w:szCs w:val="21"/>
+        </w:rPr>
+        <w:t>reviews</w:t>
+      </w:r>
+      <w:r>
+        <w:rPr>
+          <w:rFonts w:ascii="Consolas" w:eastAsia="Times New Roman" w:hAnsi="Consolas" w:cs="Times New Roman"/>
+          <w:color w:val="A6ACB9"/>
+          <w:sz w:val="21"/>
+          <w:szCs w:val="21"/>
+        </w:rPr>
+        <w:t>.</w:t>
+      </w:r>
+      <w:r>
+        <w:rPr>
+          <w:rFonts w:ascii="Consolas" w:eastAsia="Times New Roman" w:hAnsi="Consolas" w:cs="Times New Roman"/>
+          <w:color w:val="D8DEE9"/>
+          <w:sz w:val="21"/>
+          <w:szCs w:val="21"/>
+        </w:rPr>
+        <w:t>fileids</w:t>
+      </w:r>
+      <w:proofErr w:type="spellEnd"/>
+      <w:proofErr w:type="gramEnd"/>
+      <w:r>
+        <w:rPr>
+          <w:rFonts w:ascii="Consolas" w:eastAsia="Times New Roman" w:hAnsi="Consolas" w:cs="Times New Roman"/>
+          <w:color w:val="5FB4B4"/>
+          <w:sz w:val="21"/>
+          <w:szCs w:val="21"/>
+        </w:rPr>
+        <w:t>(</w:t>
+      </w:r>
+      <w:r>
+        <w:rPr>
+          <w:rFonts w:ascii="Consolas" w:eastAsia="Times New Roman" w:hAnsi="Consolas" w:cs="Times New Roman"/>
+          <w:color w:val="D8DEE9"/>
+          <w:sz w:val="21"/>
+          <w:szCs w:val="21"/>
+        </w:rPr>
+        <w:t>category</w:t>
+      </w:r>
+      <w:r>
+        <w:rPr>
+          <w:rFonts w:ascii="Consolas" w:eastAsia="Times New Roman" w:hAnsi="Consolas" w:cs="Times New Roman"/>
+          <w:color w:val="5FB4B4"/>
+          <w:sz w:val="21"/>
+          <w:szCs w:val="21"/>
+        </w:rPr>
+        <w:t>)]</w:t>
+      </w:r>
+    </w:p>
+    <w:p>
+      <w:pPr>
+        <w:shd w:val="clear" w:color="auto" w:fill="303841"/>
+        <w:spacing w:after="0" w:line="285" w:lineRule="atLeast"/>
+        <w:ind w:left="810"/>
+        <w:rPr>
+          <w:rFonts w:ascii="Consolas" w:eastAsia="Times New Roman" w:hAnsi="Consolas" w:cs="Times New Roman"/>
+          <w:color w:val="D8DEE9"/>
+          <w:sz w:val="21"/>
+          <w:szCs w:val="21"/>
+        </w:rPr>
+      </w:pPr>
+    </w:p>
+    <w:p>
+      <w:pPr>
+        <w:shd w:val="clear" w:color="auto" w:fill="303841"/>
+        <w:spacing w:after="0" w:line="285" w:lineRule="atLeast"/>
+        <w:ind w:left="810"/>
+        <w:rPr>
+          <w:rFonts w:ascii="Consolas" w:eastAsia="Times New Roman" w:hAnsi="Consolas" w:cs="Times New Roman"/>
+          <w:color w:val="D8DEE9"/>
+          <w:sz w:val="21"/>
+          <w:szCs w:val="21"/>
+        </w:rPr>
+      </w:pPr>
+      <w:proofErr w:type="spellStart"/>
+      <w:proofErr w:type="gramStart"/>
+      <w:r>
+        <w:rPr>
+          <w:rFonts w:ascii="Consolas" w:eastAsia="Times New Roman" w:hAnsi="Consolas" w:cs="Times New Roman"/>
+          <w:color w:val="D8DEE9"/>
+          <w:sz w:val="21"/>
+          <w:szCs w:val="21"/>
+        </w:rPr>
+        <w:t>random</w:t>
+      </w:r>
+      <w:r>
+        <w:rPr>
+          <w:rFonts w:ascii="Consolas" w:eastAsia="Times New Roman" w:hAnsi="Consolas" w:cs="Times New Roman"/>
+          <w:color w:val="A6ACB9"/>
+          <w:sz w:val="21"/>
+          <w:szCs w:val="21"/>
+        </w:rPr>
+        <w:t>.</w:t>
+      </w:r>
+      <w:r>
+        <w:rPr>
+          <w:rFonts w:ascii="Consolas" w:eastAsia="Times New Roman" w:hAnsi="Consolas" w:cs="Times New Roman"/>
+          <w:color w:val="D8DEE9"/>
+          <w:sz w:val="21"/>
+          <w:szCs w:val="21"/>
+        </w:rPr>
+        <w:t>shuffle</w:t>
+      </w:r>
+      <w:proofErr w:type="spellEnd"/>
+      <w:proofErr w:type="gramEnd"/>
+      <w:r>
+        <w:rPr>
+          <w:rFonts w:ascii="Consolas" w:eastAsia="Times New Roman" w:hAnsi="Consolas" w:cs="Times New Roman"/>
+          <w:color w:val="5FB4B4"/>
+          <w:sz w:val="21"/>
+          <w:szCs w:val="21"/>
+        </w:rPr>
+        <w:t>(</w:t>
+      </w:r>
+      <w:r>
+        <w:rPr>
+          <w:rFonts w:ascii="Consolas" w:eastAsia="Times New Roman" w:hAnsi="Consolas" w:cs="Times New Roman"/>
+          <w:color w:val="D8DEE9"/>
+          <w:sz w:val="21"/>
+          <w:szCs w:val="21"/>
+        </w:rPr>
+        <w:t>documents</w:t>
+      </w:r>
+      <w:r>
+        <w:rPr>
+          <w:rFonts w:ascii="Consolas" w:eastAsia="Times New Roman" w:hAnsi="Consolas" w:cs="Times New Roman"/>
+          <w:color w:val="5FB4B4"/>
+          <w:sz w:val="21"/>
+          <w:szCs w:val="21"/>
+        </w:rPr>
+        <w:t>)</w:t>
+      </w:r>
+    </w:p>
+    <w:p>
+      <w:pPr>
+        <w:shd w:val="clear" w:color="auto" w:fill="303841"/>
+        <w:spacing w:after="0" w:line="285" w:lineRule="atLeast"/>
+        <w:ind w:left="810"/>
+        <w:rPr>
+          <w:rFonts w:ascii="Consolas" w:eastAsia="Times New Roman" w:hAnsi="Consolas" w:cs="Times New Roman"/>
+          <w:color w:val="D8DEE9"/>
+          <w:sz w:val="21"/>
+          <w:szCs w:val="21"/>
+        </w:rPr>
+      </w:pPr>
+      <w:r>
+        <w:rPr>
+          <w:rFonts w:ascii="Consolas" w:eastAsia="Times New Roman" w:hAnsi="Consolas" w:cs="Times New Roman"/>
+          <w:i/>
+          <w:iCs/>
+          <w:color w:val="6699CC"/>
+          <w:sz w:val="21"/>
+          <w:szCs w:val="21"/>
+        </w:rPr>
+        <w:t>print</w:t>
+      </w:r>
+      <w:r>
+        <w:rPr>
+          <w:rFonts w:ascii="Consolas" w:eastAsia="Times New Roman" w:hAnsi="Consolas" w:cs="Times New Roman"/>
+          <w:color w:val="5FB4B4"/>
+          <w:sz w:val="21"/>
+          <w:szCs w:val="21"/>
+        </w:rPr>
+        <w:t>(</w:t>
+      </w:r>
+      <w:proofErr w:type="gramStart"/>
+      <w:r>
+        <w:rPr>
+          <w:rFonts w:ascii="Consolas" w:eastAsia="Times New Roman" w:hAnsi="Consolas" w:cs="Times New Roman"/>
+          <w:color w:val="D8DEE9"/>
+          <w:sz w:val="21"/>
+          <w:szCs w:val="21"/>
+        </w:rPr>
+        <w:t>documents</w:t>
+      </w:r>
+      <w:r>
+        <w:rPr>
+          <w:rFonts w:ascii="Consolas" w:eastAsia="Times New Roman" w:hAnsi="Consolas" w:cs="Times New Roman"/>
+          <w:color w:val="5FB4B4"/>
+          <w:sz w:val="21"/>
+          <w:szCs w:val="21"/>
+        </w:rPr>
+        <w:t>[</w:t>
+      </w:r>
+      <w:proofErr w:type="gramEnd"/>
+      <w:r>
+        <w:rPr>
+          <w:rFonts w:ascii="Consolas" w:eastAsia="Times New Roman" w:hAnsi="Consolas" w:cs="Times New Roman"/>
+          <w:color w:val="F9AE58"/>
+          <w:sz w:val="21"/>
+          <w:szCs w:val="21"/>
+        </w:rPr>
+        <w:t>1</w:t>
+      </w:r>
+      <w:r>
+        <w:rPr>
+          <w:rFonts w:ascii="Consolas" w:eastAsia="Times New Roman" w:hAnsi="Consolas" w:cs="Times New Roman"/>
+          <w:color w:val="5FB4B4"/>
+          <w:sz w:val="21"/>
+          <w:szCs w:val="21"/>
+        </w:rPr>
+        <w:t>])</w:t>
+      </w:r>
+    </w:p>
+    <w:p>
+      <w:pPr>
+        <w:shd w:val="clear" w:color="auto" w:fill="303841"/>
+        <w:spacing w:after="0" w:line="285" w:lineRule="atLeast"/>
+        <w:ind w:left="810"/>
+        <w:rPr>
+          <w:rFonts w:ascii="Consolas" w:eastAsia="Times New Roman" w:hAnsi="Consolas" w:cs="Times New Roman"/>
+          <w:color w:val="D8DEE9"/>
+          <w:sz w:val="21"/>
+          <w:szCs w:val="21"/>
+        </w:rPr>
+      </w:pPr>
+    </w:p>
+    <w:p>
+      <w:pPr>
+        <w:shd w:val="clear" w:color="auto" w:fill="303841"/>
+        <w:spacing w:after="0" w:line="285" w:lineRule="atLeast"/>
+        <w:ind w:left="810"/>
+        <w:rPr>
+          <w:rFonts w:ascii="Consolas" w:eastAsia="Times New Roman" w:hAnsi="Consolas" w:cs="Times New Roman"/>
+          <w:color w:val="D8DEE9"/>
+          <w:sz w:val="21"/>
+          <w:szCs w:val="21"/>
+        </w:rPr>
+      </w:pPr>
+      <w:proofErr w:type="spellStart"/>
+      <w:r>
+        <w:rPr>
+          <w:rFonts w:ascii="Consolas" w:eastAsia="Times New Roman" w:hAnsi="Consolas" w:cs="Times New Roman"/>
+          <w:color w:val="D8DEE9"/>
+          <w:sz w:val="21"/>
+          <w:szCs w:val="21"/>
+        </w:rPr>
+        <w:t>all_words</w:t>
+      </w:r>
+      <w:proofErr w:type="spellEnd"/>
+      <w:r>
+        <w:rPr>
+          <w:rFonts w:ascii="Consolas" w:eastAsia="Times New Roman" w:hAnsi="Consolas" w:cs="Times New Roman"/>
+          <w:color w:val="D8DEE9"/>
+          <w:sz w:val="21"/>
+          <w:szCs w:val="21"/>
+        </w:rPr>
+        <w:t xml:space="preserve"> </w:t>
+      </w:r>
+      <w:r>
+        <w:rPr>
+          <w:rFonts w:ascii="Consolas" w:eastAsia="Times New Roman" w:hAnsi="Consolas" w:cs="Times New Roman"/>
+          <w:color w:val="F97B58"/>
+          <w:sz w:val="21"/>
+          <w:szCs w:val="21"/>
+        </w:rPr>
+        <w:t>=</w:t>
+      </w:r>
+      <w:r>
+        <w:rPr>
+          <w:rFonts w:ascii="Consolas" w:eastAsia="Times New Roman" w:hAnsi="Consolas" w:cs="Times New Roman"/>
+          <w:color w:val="D8DEE9"/>
+          <w:sz w:val="21"/>
+          <w:szCs w:val="21"/>
+        </w:rPr>
+        <w:t xml:space="preserve"> </w:t>
+      </w:r>
+      <w:r>
+        <w:rPr>
+          <w:rFonts w:ascii="Consolas" w:eastAsia="Times New Roman" w:hAnsi="Consolas" w:cs="Times New Roman"/>
+          <w:color w:val="5FB4B4"/>
+          <w:sz w:val="21"/>
+          <w:szCs w:val="21"/>
+        </w:rPr>
+        <w:t>[]</w:t>
+      </w:r>
+    </w:p>
+    <w:p>
+      <w:pPr>
+        <w:shd w:val="clear" w:color="auto" w:fill="303841"/>
+        <w:spacing w:after="0" w:line="285" w:lineRule="atLeast"/>
+        <w:ind w:left="810"/>
+        <w:rPr>
+          <w:rFonts w:ascii="Consolas" w:eastAsia="Times New Roman" w:hAnsi="Consolas" w:cs="Times New Roman"/>
+          <w:color w:val="D8DEE9"/>
+          <w:sz w:val="21"/>
+          <w:szCs w:val="21"/>
+        </w:rPr>
+      </w:pPr>
+      <w:r>
+        <w:rPr>
+          <w:rFonts w:ascii="Consolas" w:eastAsia="Times New Roman" w:hAnsi="Consolas" w:cs="Times New Roman"/>
+          <w:color w:val="C695C6"/>
+          <w:sz w:val="21"/>
+          <w:szCs w:val="21"/>
+        </w:rPr>
+        <w:t>for</w:t>
+      </w:r>
+      <w:r>
+        <w:rPr>
+          <w:rFonts w:ascii="Consolas" w:eastAsia="Times New Roman" w:hAnsi="Consolas" w:cs="Times New Roman"/>
+          <w:color w:val="D8DEE9"/>
+          <w:sz w:val="21"/>
+          <w:szCs w:val="21"/>
+        </w:rPr>
+        <w:t xml:space="preserve"> w </w:t>
+      </w:r>
+      <w:r>
+        <w:rPr>
+          <w:rFonts w:ascii="Consolas" w:eastAsia="Times New Roman" w:hAnsi="Consolas" w:cs="Times New Roman"/>
+          <w:color w:val="C695C6"/>
+          <w:sz w:val="21"/>
+          <w:szCs w:val="21"/>
+        </w:rPr>
+        <w:t>in</w:t>
+      </w:r>
+      <w:r>
+        <w:rPr>
+          <w:rFonts w:ascii="Consolas" w:eastAsia="Times New Roman" w:hAnsi="Consolas" w:cs="Times New Roman"/>
+          <w:color w:val="D8DEE9"/>
+          <w:sz w:val="21"/>
+          <w:szCs w:val="21"/>
+        </w:rPr>
+        <w:t xml:space="preserve"> </w:t>
+      </w:r>
+      <w:proofErr w:type="spellStart"/>
+      <w:r>
+        <w:rPr>
+          <w:rFonts w:ascii="Consolas" w:eastAsia="Times New Roman" w:hAnsi="Consolas" w:cs="Times New Roman"/>
+          <w:color w:val="D8DEE9"/>
+          <w:sz w:val="21"/>
+          <w:szCs w:val="21"/>
+        </w:rPr>
+        <w:t>movie_</w:t>
+      </w:r>
+      <w:proofErr w:type="gramStart"/>
+      <w:r>
+        <w:rPr>
+          <w:rFonts w:ascii="Consolas" w:eastAsia="Times New Roman" w:hAnsi="Consolas" w:cs="Times New Roman"/>
+          <w:color w:val="D8DEE9"/>
+          <w:sz w:val="21"/>
+          <w:szCs w:val="21"/>
+        </w:rPr>
+        <w:t>reviews</w:t>
+      </w:r>
+      <w:r>
+        <w:rPr>
+          <w:rFonts w:ascii="Consolas" w:eastAsia="Times New Roman" w:hAnsi="Consolas" w:cs="Times New Roman"/>
+          <w:color w:val="A6ACB9"/>
+          <w:sz w:val="21"/>
+          <w:szCs w:val="21"/>
+        </w:rPr>
+        <w:t>.</w:t>
+      </w:r>
+      <w:r>
+        <w:rPr>
+          <w:rFonts w:ascii="Consolas" w:eastAsia="Times New Roman" w:hAnsi="Consolas" w:cs="Times New Roman"/>
+          <w:color w:val="D8DEE9"/>
+          <w:sz w:val="21"/>
+          <w:szCs w:val="21"/>
+        </w:rPr>
+        <w:t>words</w:t>
+      </w:r>
+      <w:proofErr w:type="spellEnd"/>
+      <w:proofErr w:type="gramEnd"/>
+      <w:r>
+        <w:rPr>
+          <w:rFonts w:ascii="Consolas" w:eastAsia="Times New Roman" w:hAnsi="Consolas" w:cs="Times New Roman"/>
+          <w:color w:val="5FB4B4"/>
+          <w:sz w:val="21"/>
+          <w:szCs w:val="21"/>
+        </w:rPr>
+        <w:t>()</w:t>
+      </w:r>
+      <w:r>
+        <w:rPr>
+          <w:rFonts w:ascii="Consolas" w:eastAsia="Times New Roman" w:hAnsi="Consolas" w:cs="Times New Roman"/>
+          <w:color w:val="A6ACB9"/>
+          <w:sz w:val="21"/>
+          <w:szCs w:val="21"/>
+        </w:rPr>
+        <w:t>:</w:t>
+      </w:r>
+    </w:p>
+    <w:p>
+      <w:pPr>
+        <w:shd w:val="clear" w:color="auto" w:fill="303841"/>
+        <w:spacing w:after="0" w:line="285" w:lineRule="atLeast"/>
+        <w:ind w:left="810"/>
+        <w:rPr>
+          <w:rFonts w:ascii="Consolas" w:eastAsia="Times New Roman" w:hAnsi="Consolas" w:cs="Times New Roman"/>
+          <w:color w:val="D8DEE9"/>
+          <w:sz w:val="21"/>
+          <w:szCs w:val="21"/>
+        </w:rPr>
+      </w:pPr>
+      <w:r>
+        <w:rPr>
+          <w:rFonts w:ascii="Consolas" w:eastAsia="Times New Roman" w:hAnsi="Consolas" w:cs="Times New Roman"/>
+          <w:color w:val="D8DEE9"/>
+          <w:sz w:val="21"/>
+          <w:szCs w:val="21"/>
+        </w:rPr>
+        <w:t xml:space="preserve">    </w:t>
+      </w:r>
+      <w:proofErr w:type="spellStart"/>
+      <w:r>
+        <w:rPr>
+          <w:rFonts w:ascii="Consolas" w:eastAsia="Times New Roman" w:hAnsi="Consolas" w:cs="Times New Roman"/>
+          <w:color w:val="D8DEE9"/>
+          <w:sz w:val="21"/>
+          <w:szCs w:val="21"/>
+        </w:rPr>
+        <w:t>all_</w:t>
+      </w:r>
+      <w:proofErr w:type="gramStart"/>
+      <w:r>
+        <w:rPr>
+          <w:rFonts w:ascii="Consolas" w:eastAsia="Times New Roman" w:hAnsi="Consolas" w:cs="Times New Roman"/>
+          <w:color w:val="D8DEE9"/>
+          <w:sz w:val="21"/>
+          <w:szCs w:val="21"/>
+        </w:rPr>
+        <w:t>words</w:t>
+      </w:r>
+      <w:r>
+        <w:rPr>
+          <w:rFonts w:ascii="Consolas" w:eastAsia="Times New Roman" w:hAnsi="Consolas" w:cs="Times New Roman"/>
+          <w:color w:val="A6ACB9"/>
+          <w:sz w:val="21"/>
+          <w:szCs w:val="21"/>
+        </w:rPr>
+        <w:t>.</w:t>
+      </w:r>
+      <w:r>
+        <w:rPr>
+          <w:rFonts w:ascii="Consolas" w:eastAsia="Times New Roman" w:hAnsi="Consolas" w:cs="Times New Roman"/>
+          <w:color w:val="D8DEE9"/>
+          <w:sz w:val="21"/>
+          <w:szCs w:val="21"/>
+        </w:rPr>
+        <w:t>append</w:t>
+      </w:r>
+      <w:proofErr w:type="spellEnd"/>
+      <w:proofErr w:type="gramEnd"/>
+      <w:r>
+        <w:rPr>
+          <w:rFonts w:ascii="Consolas" w:eastAsia="Times New Roman" w:hAnsi="Consolas" w:cs="Times New Roman"/>
+          <w:color w:val="5FB4B4"/>
+          <w:sz w:val="21"/>
+          <w:szCs w:val="21"/>
+        </w:rPr>
+        <w:t>(</w:t>
+      </w:r>
+      <w:proofErr w:type="spellStart"/>
+      <w:r>
+        <w:rPr>
+          <w:rFonts w:ascii="Consolas" w:eastAsia="Times New Roman" w:hAnsi="Consolas" w:cs="Times New Roman"/>
+          <w:color w:val="D8DEE9"/>
+          <w:sz w:val="21"/>
+          <w:szCs w:val="21"/>
+        </w:rPr>
+        <w:t>w</w:t>
+      </w:r>
+      <w:r>
+        <w:rPr>
+          <w:rFonts w:ascii="Consolas" w:eastAsia="Times New Roman" w:hAnsi="Consolas" w:cs="Times New Roman"/>
+          <w:color w:val="A6ACB9"/>
+          <w:sz w:val="21"/>
+          <w:szCs w:val="21"/>
+        </w:rPr>
+        <w:t>.</w:t>
+      </w:r>
+      <w:r>
+        <w:rPr>
+          <w:rFonts w:ascii="Consolas" w:eastAsia="Times New Roman" w:hAnsi="Consolas" w:cs="Times New Roman"/>
+          <w:color w:val="D8DEE9"/>
+          <w:sz w:val="21"/>
+          <w:szCs w:val="21"/>
+        </w:rPr>
+        <w:t>lower</w:t>
+      </w:r>
+      <w:proofErr w:type="spellEnd"/>
+      <w:r>
+        <w:rPr>
+          <w:rFonts w:ascii="Consolas" w:eastAsia="Times New Roman" w:hAnsi="Consolas" w:cs="Times New Roman"/>
+          <w:color w:val="5FB4B4"/>
+          <w:sz w:val="21"/>
+          <w:szCs w:val="21"/>
+        </w:rPr>
+        <w:t>())</w:t>
+      </w:r>
+    </w:p>
+    <w:p>
+      <w:pPr>
+        <w:shd w:val="clear" w:color="auto" w:fill="303841"/>
+        <w:spacing w:after="0" w:line="285" w:lineRule="atLeast"/>
+        <w:ind w:left="810"/>
+        <w:rPr>
+          <w:rFonts w:ascii="Consolas" w:eastAsia="Times New Roman" w:hAnsi="Consolas" w:cs="Times New Roman"/>
+          <w:color w:val="D8DEE9"/>
+          <w:sz w:val="21"/>
+          <w:szCs w:val="21"/>
+        </w:rPr>
+      </w:pPr>
+    </w:p>
+    <w:p>
+      <w:pPr>
+        <w:shd w:val="clear" w:color="auto" w:fill="303841"/>
+        <w:spacing w:after="0" w:line="285" w:lineRule="atLeast"/>
+        <w:ind w:left="810"/>
+        <w:rPr>
+          <w:rFonts w:ascii="Consolas" w:eastAsia="Times New Roman" w:hAnsi="Consolas" w:cs="Times New Roman"/>
+          <w:color w:val="D8DEE9"/>
+          <w:sz w:val="21"/>
+          <w:szCs w:val="21"/>
+        </w:rPr>
+      </w:pPr>
+      <w:proofErr w:type="spellStart"/>
+      <w:r>
+        <w:rPr>
+          <w:rFonts w:ascii="Consolas" w:eastAsia="Times New Roman" w:hAnsi="Consolas" w:cs="Times New Roman"/>
+          <w:color w:val="D8DEE9"/>
+          <w:sz w:val="21"/>
+          <w:szCs w:val="21"/>
+        </w:rPr>
+        <w:t>all_words</w:t>
+      </w:r>
+      <w:proofErr w:type="spellEnd"/>
+      <w:r>
+        <w:rPr>
+          <w:rFonts w:ascii="Consolas" w:eastAsia="Times New Roman" w:hAnsi="Consolas" w:cs="Times New Roman"/>
+          <w:color w:val="D8DEE9"/>
+          <w:sz w:val="21"/>
+          <w:szCs w:val="21"/>
+        </w:rPr>
+        <w:t xml:space="preserve"> </w:t>
+      </w:r>
+      <w:r>
+        <w:rPr>
+          <w:rFonts w:ascii="Consolas" w:eastAsia="Times New Roman" w:hAnsi="Consolas" w:cs="Times New Roman"/>
+          <w:color w:val="F97B58"/>
+          <w:sz w:val="21"/>
+          <w:szCs w:val="21"/>
+        </w:rPr>
+        <w:t>=</w:t>
+      </w:r>
+      <w:r>
+        <w:rPr>
+          <w:rFonts w:ascii="Consolas" w:eastAsia="Times New Roman" w:hAnsi="Consolas" w:cs="Times New Roman"/>
+          <w:color w:val="D8DEE9"/>
+          <w:sz w:val="21"/>
+          <w:szCs w:val="21"/>
+        </w:rPr>
+        <w:t xml:space="preserve"> </w:t>
+      </w:r>
+      <w:proofErr w:type="spellStart"/>
+      <w:proofErr w:type="gramStart"/>
+      <w:r>
+        <w:rPr>
+          <w:rFonts w:ascii="Consolas" w:eastAsia="Times New Roman" w:hAnsi="Consolas" w:cs="Times New Roman"/>
+          <w:color w:val="D8DEE9"/>
+          <w:sz w:val="21"/>
+          <w:szCs w:val="21"/>
+        </w:rPr>
+        <w:t>nltk</w:t>
+      </w:r>
+      <w:r>
+        <w:rPr>
+          <w:rFonts w:ascii="Consolas" w:eastAsia="Times New Roman" w:hAnsi="Consolas" w:cs="Times New Roman"/>
+          <w:color w:val="A6ACB9"/>
+          <w:sz w:val="21"/>
+          <w:szCs w:val="21"/>
+        </w:rPr>
+        <w:t>.</w:t>
+      </w:r>
+      <w:r>
+        <w:rPr>
+          <w:rFonts w:ascii="Consolas" w:eastAsia="Times New Roman" w:hAnsi="Consolas" w:cs="Times New Roman"/>
+          <w:color w:val="D8DEE9"/>
+          <w:sz w:val="21"/>
+          <w:szCs w:val="21"/>
+        </w:rPr>
+        <w:t>FreqDist</w:t>
+      </w:r>
+      <w:proofErr w:type="spellEnd"/>
+      <w:proofErr w:type="gramEnd"/>
+      <w:r>
+        <w:rPr>
+          <w:rFonts w:ascii="Consolas" w:eastAsia="Times New Roman" w:hAnsi="Consolas" w:cs="Times New Roman"/>
+          <w:color w:val="5FB4B4"/>
+          <w:sz w:val="21"/>
+          <w:szCs w:val="21"/>
+        </w:rPr>
+        <w:t>(</w:t>
+      </w:r>
+      <w:proofErr w:type="spellStart"/>
+      <w:r>
+        <w:rPr>
+          <w:rFonts w:ascii="Consolas" w:eastAsia="Times New Roman" w:hAnsi="Consolas" w:cs="Times New Roman"/>
+          <w:color w:val="D8DEE9"/>
+          <w:sz w:val="21"/>
+          <w:szCs w:val="21"/>
+        </w:rPr>
+        <w:t>all_words</w:t>
+      </w:r>
+      <w:proofErr w:type="spellEnd"/>
+      <w:r>
+        <w:rPr>
+          <w:rFonts w:ascii="Consolas" w:eastAsia="Times New Roman" w:hAnsi="Consolas" w:cs="Times New Roman"/>
+          <w:color w:val="5FB4B4"/>
+          <w:sz w:val="21"/>
+          <w:szCs w:val="21"/>
+        </w:rPr>
+        <w:t>)</w:t>
+      </w:r>
+    </w:p>
+    <w:p>
+      <w:pPr>
+        <w:shd w:val="clear" w:color="auto" w:fill="303841"/>
+        <w:spacing w:after="0" w:line="285" w:lineRule="atLeast"/>
+        <w:ind w:left="810"/>
+        <w:rPr>
+          <w:rFonts w:ascii="Consolas" w:eastAsia="Times New Roman" w:hAnsi="Consolas" w:cs="Times New Roman"/>
+          <w:color w:val="D8DEE9"/>
+          <w:sz w:val="21"/>
+          <w:szCs w:val="21"/>
+        </w:rPr>
+      </w:pPr>
+      <w:r>
+        <w:rPr>
+          <w:rFonts w:ascii="Consolas" w:eastAsia="Times New Roman" w:hAnsi="Consolas" w:cs="Times New Roman"/>
+          <w:i/>
+          <w:iCs/>
+          <w:color w:val="6699CC"/>
+          <w:sz w:val="21"/>
+          <w:szCs w:val="21"/>
+        </w:rPr>
+        <w:t>print</w:t>
+      </w:r>
+      <w:r>
+        <w:rPr>
+          <w:rFonts w:ascii="Consolas" w:eastAsia="Times New Roman" w:hAnsi="Consolas" w:cs="Times New Roman"/>
+          <w:color w:val="5FB4B4"/>
+          <w:sz w:val="21"/>
+          <w:szCs w:val="21"/>
+        </w:rPr>
+        <w:t>(</w:t>
+      </w:r>
+      <w:proofErr w:type="spellStart"/>
+      <w:r>
+        <w:rPr>
+          <w:rFonts w:ascii="Consolas" w:eastAsia="Times New Roman" w:hAnsi="Consolas" w:cs="Times New Roman"/>
+          <w:color w:val="D8DEE9"/>
+          <w:sz w:val="21"/>
+          <w:szCs w:val="21"/>
+        </w:rPr>
+        <w:t>all_</w:t>
+      </w:r>
+      <w:proofErr w:type="gramStart"/>
+      <w:r>
+        <w:rPr>
+          <w:rFonts w:ascii="Consolas" w:eastAsia="Times New Roman" w:hAnsi="Consolas" w:cs="Times New Roman"/>
+          <w:color w:val="D8DEE9"/>
+          <w:sz w:val="21"/>
+          <w:szCs w:val="21"/>
+        </w:rPr>
+        <w:t>words</w:t>
+      </w:r>
+      <w:r>
+        <w:rPr>
+          <w:rFonts w:ascii="Consolas" w:eastAsia="Times New Roman" w:hAnsi="Consolas" w:cs="Times New Roman"/>
+          <w:color w:val="A6ACB9"/>
+          <w:sz w:val="21"/>
+          <w:szCs w:val="21"/>
+        </w:rPr>
+        <w:t>.</w:t>
+      </w:r>
+      <w:r>
+        <w:rPr>
+          <w:rFonts w:ascii="Consolas" w:eastAsia="Times New Roman" w:hAnsi="Consolas" w:cs="Times New Roman"/>
+          <w:color w:val="D8DEE9"/>
+          <w:sz w:val="21"/>
+          <w:szCs w:val="21"/>
+        </w:rPr>
+        <w:t>most</w:t>
+      </w:r>
+      <w:proofErr w:type="gramEnd"/>
+      <w:r>
+        <w:rPr>
+          <w:rFonts w:ascii="Consolas" w:eastAsia="Times New Roman" w:hAnsi="Consolas" w:cs="Times New Roman"/>
+          <w:color w:val="D8DEE9"/>
+          <w:sz w:val="21"/>
+          <w:szCs w:val="21"/>
+        </w:rPr>
+        <w:t>_common</w:t>
+      </w:r>
+      <w:proofErr w:type="spellEnd"/>
+      <w:r>
+        <w:rPr>
+          <w:rFonts w:ascii="Consolas" w:eastAsia="Times New Roman" w:hAnsi="Consolas" w:cs="Times New Roman"/>
+          <w:color w:val="5FB4B4"/>
+          <w:sz w:val="21"/>
+          <w:szCs w:val="21"/>
+        </w:rPr>
+        <w:t>(</w:t>
+      </w:r>
+      <w:r>
+        <w:rPr>
+          <w:rFonts w:ascii="Consolas" w:eastAsia="Times New Roman" w:hAnsi="Consolas" w:cs="Times New Roman"/>
+          <w:color w:val="F9AE58"/>
+          <w:sz w:val="21"/>
+          <w:szCs w:val="21"/>
+        </w:rPr>
+        <w:t>15</w:t>
+      </w:r>
+      <w:r>
+        <w:rPr>
+          <w:rFonts w:ascii="Consolas" w:eastAsia="Times New Roman" w:hAnsi="Consolas" w:cs="Times New Roman"/>
+          <w:color w:val="5FB4B4"/>
+          <w:sz w:val="21"/>
+          <w:szCs w:val="21"/>
+        </w:rPr>
+        <w:t>))</w:t>
+      </w:r>
+    </w:p>
+    <w:p>
+      <w:pPr>
+        <w:shd w:val="clear" w:color="auto" w:fill="303841"/>
+        <w:spacing w:after="0" w:line="285" w:lineRule="atLeast"/>
+        <w:ind w:left="810"/>
+        <w:rPr>
+          <w:rFonts w:ascii="Consolas" w:eastAsia="Times New Roman" w:hAnsi="Consolas" w:cs="Times New Roman"/>
+          <w:color w:val="D8DEE9"/>
+          <w:sz w:val="21"/>
+          <w:szCs w:val="21"/>
+        </w:rPr>
+      </w:pPr>
+      <w:r>
+        <w:rPr>
+          <w:rFonts w:ascii="Consolas" w:eastAsia="Times New Roman" w:hAnsi="Consolas" w:cs="Times New Roman"/>
+          <w:i/>
+          <w:iCs/>
+          <w:color w:val="6699CC"/>
+          <w:sz w:val="21"/>
+          <w:szCs w:val="21"/>
+        </w:rPr>
+        <w:t>print</w:t>
+      </w:r>
+      <w:r>
+        <w:rPr>
+          <w:rFonts w:ascii="Consolas" w:eastAsia="Times New Roman" w:hAnsi="Consolas" w:cs="Times New Roman"/>
+          <w:color w:val="5FB4B4"/>
+          <w:sz w:val="21"/>
+          <w:szCs w:val="21"/>
+        </w:rPr>
+        <w:t>(</w:t>
+      </w:r>
+      <w:proofErr w:type="spellStart"/>
+      <w:r>
+        <w:rPr>
+          <w:rFonts w:ascii="Consolas" w:eastAsia="Times New Roman" w:hAnsi="Consolas" w:cs="Times New Roman"/>
+          <w:color w:val="D8DEE9"/>
+          <w:sz w:val="21"/>
+          <w:szCs w:val="21"/>
+        </w:rPr>
+        <w:t>all_words</w:t>
+      </w:r>
+      <w:proofErr w:type="spellEnd"/>
+      <w:r>
+        <w:rPr>
+          <w:rFonts w:ascii="Consolas" w:eastAsia="Times New Roman" w:hAnsi="Consolas" w:cs="Times New Roman"/>
+          <w:color w:val="5FB4B4"/>
+          <w:sz w:val="21"/>
+          <w:szCs w:val="21"/>
+        </w:rPr>
+        <w:t>["</w:t>
+      </w:r>
+      <w:r>
+        <w:rPr>
+          <w:rFonts w:ascii="Consolas" w:eastAsia="Times New Roman" w:hAnsi="Consolas" w:cs="Times New Roman"/>
+          <w:color w:val="99C794"/>
+          <w:sz w:val="21"/>
+          <w:szCs w:val="21"/>
+        </w:rPr>
+        <w:t>stupid</w:t>
+      </w:r>
+      <w:r>
+        <w:rPr>
+          <w:rFonts w:ascii="Consolas" w:eastAsia="Times New Roman" w:hAnsi="Consolas" w:cs="Times New Roman"/>
+          <w:color w:val="5FB4B4"/>
+          <w:sz w:val="21"/>
+          <w:szCs w:val="21"/>
+        </w:rPr>
+        <w:t>"])</w:t>
+      </w:r>
+    </w:p>
+    <w:p>
+      <w:pPr>
+        <w:rPr>
+          <w:rFonts w:ascii="Times New Roman" w:hAnsi="Times New Roman" w:cs="Times New Roman"/>
+          <w:sz w:val="24"/>
+          <w:szCs w:val="24"/>
+        </w:rPr>
+      </w:pPr>
+    </w:p>
+    <w:p>
+      <w:pPr>
+        <w:rPr>
+          <w:rFonts w:ascii="Times New Roman" w:hAnsi="Times New Roman" w:cs="Times New Roman"/>
+          <w:b/>
+          <w:bCs/>
+          <w:sz w:val="24"/>
+          <w:szCs w:val="24"/>
+        </w:rPr>
+      </w:pPr>
+      <w:r>
+        <w:rPr>
+          <w:rFonts w:ascii="Times New Roman" w:hAnsi="Times New Roman" w:cs="Times New Roman"/>
+          <w:b/>
+          <w:bCs/>
+          <w:sz w:val="24"/>
+          <w:szCs w:val="24"/>
+        </w:rPr>
+        <w:t>Output:</w:t>
+      </w:r>
+    </w:p>
+    <w:p>
+      <w:pPr>
+        <w:ind w:left="810"/>
+        <w:rPr>
+          <w:rFonts w:ascii="Times New Roman" w:hAnsi="Times New Roman" w:cs="Times New Roman"/>
+          <w:b/>
+          <w:bCs/>
+          <w:sz w:val="24"/>
+          <w:szCs w:val="24"/>
+        </w:rPr>
+      </w:pPr>
+      <w:r>
+        <w:rPr>
+          <w:noProof/>
+        </w:rPr>
+        <w:drawing>
+          <wp:inline distT="0" distB="0" distL="0" distR="0" wp14:anchorId="075BEA51" wp14:editId="7EE3B0ED">
+            <wp:extent cx="5486400" cy="2472055"/>
+            <wp:effectExtent l="0" t="0" r="0" b="4445"/>
+            <wp:docPr id="1" name="Picture 1"/>
+            <wp:cNvGraphicFramePr>
+              <a:graphicFrameLocks xmlns:a="http://schemas.openxmlformats.org/drawingml/2006/main" noChangeAspect="1"/>
+            </wp:cNvGraphicFramePr>
+            <a:graphic xmlns:a="http://schemas.openxmlformats.org/drawingml/2006/main">
+              <a:graphicData uri="http://schemas.openxmlformats.org/drawingml/2006/picture">
+                <pic:pic xmlns:pic="http://schemas.openxmlformats.org/drawingml/2006/picture">
+                  <pic:nvPicPr>
+                    <pic:cNvPr id="0" name="Picture 1"/>
+                    <pic:cNvPicPr>
+                      <a:picLocks noChangeAspect="1" noChangeArrowheads="1"/>
+                    </pic:cNvPicPr>
+                  </pic:nvPicPr>
+                  <pic:blipFill>
+                    <a:blip r:embed="rId5" cstate="print">
+                      <a:extLst>
+                        <a:ext uri="{28A0092B-C50C-407E-A947-70E740481C1C}">
+                          <a14:useLocalDpi xmlns:a14="http://schemas.microsoft.com/office/drawing/2010/main" val="0"/>
+                        </a:ext>
+                      </a:extLst>
+                    </a:blip>
+                    <a:srcRect/>
+                    <a:stretch>
+                      <a:fillRect/>
+                    </a:stretch>
+                  </pic:blipFill>
+                  <pic:spPr bwMode="auto">
+                    <a:xfrm>
+                      <a:off x="0" y="0"/>
+                      <a:ext cx="5508932" cy="2482207"/>
+                    </a:xfrm>
+                    <a:prstGeom prst="rect">
+                      <a:avLst/>
+                    </a:prstGeom>
+                    <a:noFill/>
+                    <a:ln>
+                      <a:noFill/>
+                    </a:ln>
+                  </pic:spPr>
+                </pic:pic>
+              </a:graphicData>
+            </a:graphic>
+          </wp:inline>
+        </w:drawing>
       </w:r>
     </w:p>
     <w:sectPr>
       <w:pgSz w:w="12240" w:h="15840"/>
-      <w:pgMar w:top="1440" w:right="1440" w:bottom="1440" w:left="1440" w:header="720" w:footer="720" w:gutter="0"/>
+      <w:pgMar w:top="360" w:right="1440" w:bottom="0" w:left="1440" w:header="720" w:footer="720" w:gutter="0"/>
       <w:cols w:space="720"/>
       <w:docGrid w:linePitch="360"/>
     </w:sectPr>

</xml_diff>